<commit_message>
update to do list
</commit_message>
<xml_diff>
--- a/Codebook.docx
+++ b/Codebook.docx
@@ -10,10 +10,13 @@
         <w:t xml:space="preserve">Codebook for </w:t>
       </w:r>
       <w:r>
-        <w:t>SF Bay Area Bike Share</w:t>
-      </w:r>
-      <w:r>
-        <w:t xml:space="preserve"> Dataset</w:t>
+        <w:rPr>
+          <w:rFonts w:hint="cs"/>
+        </w:rPr>
+        <w:t>N</w:t>
+      </w:r>
+      <w:r>
+        <w:t>o Show Project</w:t>
       </w:r>
     </w:p>
     <w:p>
@@ -58,26 +61,14 @@
       <w:r>
         <w:t xml:space="preserve">: </w:t>
       </w:r>
-      <w:hyperlink r:id="rId5" w:history="1">
-        <w:r>
-          <w:rPr>
-            <w:rStyle w:val="Hyperlink"/>
-          </w:rPr>
-          <w:t>https://github.com/Asafamit</w:t>
-        </w:r>
-        <w:r>
-          <w:rPr>
-            <w:rStyle w:val="Hyperlink"/>
-          </w:rPr>
-          <w:t>a</w:t>
-        </w:r>
-        <w:r>
-          <w:rPr>
-            <w:rStyle w:val="Hyperlink"/>
-          </w:rPr>
-          <w:t>i/IDC-BDA-Exercises/blob/master/KaggleV2-May-2016_with_new_cols_sat_may5_1126am.csv</w:t>
-        </w:r>
-      </w:hyperlink>
+      <w:r>
+        <w:rPr>
+          <w:rStyle w:val="Hyperlink"/>
+        </w:rPr>
+        <w:t>https://www.kaggle.com/joniarroba/noshowappointments</w:t>
+      </w:r>
+      <w:bookmarkStart w:id="0" w:name="_GoBack"/>
+      <w:bookmarkEnd w:id="0"/>
     </w:p>
     <w:p>
       <w:r>
@@ -327,7 +318,6 @@
                 <w:szCs w:val="22"/>
               </w:rPr>
             </w:pPr>
-            <w:bookmarkStart w:id="0" w:name="_GoBack" w:colFirst="0" w:colLast="3"/>
             <w:proofErr w:type="spellStart"/>
             <w:r>
               <w:rPr>
@@ -493,15 +483,7 @@
                 <w:sz w:val="22"/>
                 <w:szCs w:val="22"/>
               </w:rPr>
-              <w:t>int6</w:t>
-            </w:r>
-            <w:r>
-              <w:rPr>
-                <w:rFonts w:asciiTheme="minorHAnsi" w:eastAsiaTheme="minorHAnsi" w:hAnsiTheme="minorHAnsi" w:cstheme="minorBidi"/>
-                <w:sz w:val="22"/>
-                <w:szCs w:val="22"/>
-              </w:rPr>
-              <w:t>4</w:t>
+              <w:t>int64</w:t>
             </w:r>
           </w:p>
         </w:tc>
@@ -797,7 +779,6 @@
               <w:cnfStyle w:val="000000000000" w:firstRow="0" w:lastRow="0" w:firstColumn="0" w:lastColumn="0" w:oddVBand="0" w:evenVBand="0" w:oddHBand="0" w:evenHBand="0" w:firstRowFirstColumn="0" w:firstRowLastColumn="0" w:lastRowFirstColumn="0" w:lastRowLastColumn="0"/>
             </w:pPr>
             <w:r>
-              <w:lastRenderedPageBreak/>
               <w:t>The day of the appointment</w:t>
             </w:r>
           </w:p>
@@ -946,6 +927,7 @@
                 <w:sz w:val="22"/>
                 <w:szCs w:val="22"/>
               </w:rPr>
+              <w:lastRenderedPageBreak/>
               <w:t>Neighbourhood</w:t>
             </w:r>
             <w:proofErr w:type="spellEnd"/>
@@ -1005,15 +987,7 @@
                 <w:sz w:val="22"/>
                 <w:szCs w:val="22"/>
               </w:rPr>
-              <w:t>objec</w:t>
-            </w:r>
-            <w:r>
-              <w:rPr>
-                <w:rFonts w:asciiTheme="minorHAnsi" w:eastAsiaTheme="minorHAnsi" w:hAnsiTheme="minorHAnsi" w:cstheme="minorBidi"/>
-                <w:sz w:val="22"/>
-                <w:szCs w:val="22"/>
-              </w:rPr>
-              <w:t>t</w:t>
+              <w:t>object</w:t>
             </w:r>
           </w:p>
         </w:tc>
@@ -1072,13 +1046,7 @@
               <w:cnfStyle w:val="000000000000" w:firstRow="0" w:lastRow="0" w:firstColumn="0" w:lastColumn="0" w:oddVBand="0" w:evenVBand="0" w:oddHBand="0" w:evenHBand="0" w:firstRowFirstColumn="0" w:firstRowLastColumn="0" w:lastRowFirstColumn="0" w:lastRowLastColumn="0"/>
             </w:pPr>
             <w:r>
-              <w:t>Tr</w:t>
-            </w:r>
-            <w:r>
-              <w:t>u</w:t>
-            </w:r>
-            <w:r>
-              <w:t xml:space="preserve">e of </w:t>
+              <w:t xml:space="preserve">True of </w:t>
             </w:r>
             <w:proofErr w:type="gramStart"/>
             <w:r>
@@ -1088,7 +1056,7 @@
             <w:r>
               <w:t xml:space="preserve"> Observation, this is a broad topic, consider reading this article </w:t>
             </w:r>
-            <w:hyperlink r:id="rId6" w:history="1">
+            <w:hyperlink r:id="rId5" w:history="1">
               <w:r>
                 <w:t>https://en.wikipedia.org/wiki/Bolsa_Fam%C3%ADlia</w:t>
               </w:r>
@@ -1189,23 +1157,11 @@
               <w:cnfStyle w:val="000000000000" w:firstRow="0" w:lastRow="0" w:firstColumn="0" w:lastColumn="0" w:oddVBand="0" w:evenVBand="0" w:oddHBand="0" w:evenHBand="0" w:firstRowFirstColumn="0" w:firstRowLastColumn="0" w:lastRowFirstColumn="0" w:lastRowLastColumn="0"/>
             </w:pPr>
             <w:r>
-              <w:t>Tr</w:t>
-            </w:r>
-            <w:r>
-              <w:t>u</w:t>
-            </w:r>
-            <w:r>
-              <w:t>e</w:t>
-            </w:r>
-            <w:r>
-              <w:t xml:space="preserve"> = </w:t>
+              <w:t xml:space="preserve">True = </w:t>
             </w:r>
             <w:proofErr w:type="gramStart"/>
             <w:r>
-              <w:t xml:space="preserve">1 </w:t>
-            </w:r>
-            <w:r>
-              <w:t xml:space="preserve"> False</w:t>
+              <w:t>1  False</w:t>
             </w:r>
             <w:proofErr w:type="gramEnd"/>
             <w:r>
@@ -1576,7 +1532,6 @@
         </w:tc>
       </w:tr>
     </w:tbl>
-    <w:bookmarkEnd w:id="0"/>
     <w:p>
       <w:pPr>
         <w:rPr>
@@ -1873,7 +1828,7 @@
         </w:rPr>
         <w:t xml:space="preserve"> Observation, this is a broad topic, consider reading this article </w:t>
       </w:r>
-      <w:hyperlink r:id="rId7" w:history="1">
+      <w:hyperlink r:id="rId6" w:history="1">
         <w:r>
           <w:rPr>
             <w:rStyle w:val="Hyperlink"/>
@@ -2041,7 +1996,6 @@
           <w:szCs w:val="21"/>
           <w:shd w:val="clear" w:color="auto" w:fill="FFFFFF"/>
         </w:rPr>
-        <w:lastRenderedPageBreak/>
         <w:t>No-show = True or False.</w:t>
       </w:r>
     </w:p>

</xml_diff>